<commit_message>
adds final bit to user manual, outlines final report
</commit_message>
<xml_diff>
--- a/documentation/Final-Report/TechOpsFinalReport.docx
+++ b/documentation/Final-Report/TechOpsFinalReport.docx
@@ -1,28 +1,39 @@
 
 <file path=word/document.xml><?xml version="1.0" encoding="utf-8"?>
-<w:document xmlns:wpc="http://schemas.microsoft.com/office/word/2010/wordprocessingCanvas" xmlns:mo="http://schemas.microsoft.com/office/mac/office/2008/main" xmlns:mc="http://schemas.openxmlformats.org/markup-compatibility/2006" xmlns:mv="urn:schemas-microsoft-com:mac:vml" xmlns:o="urn:schemas-microsoft-com:office:office" xmlns:r="http://schemas.openxmlformats.org/officeDocument/2006/relationships" xmlns:m="http://schemas.openxmlformats.org/officeDocument/2006/math" xmlns:v="urn:schemas-microsoft-com:vml" xmlns:wp14="http://schemas.microsoft.com/office/word/2010/wordprocessingDrawing" xmlns:wp="http://schemas.openxmlformats.org/drawingml/2006/wordprocessingDrawing" xmlns:w10="urn:schemas-microsoft-com:office:word" xmlns:w="http://schemas.openxmlformats.org/wordprocessingml/2006/main" xmlns:w14="http://schemas.microsoft.com/office/word/2010/wordml" xmlns:w15="http://schemas.microsoft.com/office/word/2012/wordml" xmlns:wpg="http://schemas.microsoft.com/office/word/2010/wordprocessingGroup" xmlns:wpi="http://schemas.microsoft.com/office/word/2010/wordprocessingInk" xmlns:wne="http://schemas.microsoft.com/office/word/2006/wordml" xmlns:wps="http://schemas.microsoft.com/office/word/2010/wordprocessingShape" mc:Ignorable="w14 w15 wp14">
+<w:document xmlns:o="urn:schemas-microsoft-com:office:office" xmlns:r="http://schemas.openxmlformats.org/officeDocument/2006/relationships" xmlns:v="urn:schemas-microsoft-com:vml" xmlns:w="http://schemas.openxmlformats.org/wordprocessingml/2006/main" xmlns:w10="urn:schemas-microsoft-com:office:word" xmlns:wp="http://schemas.openxmlformats.org/drawingml/2006/wordprocessingDrawing" xmlns:wps="http://schemas.microsoft.com/office/word/2010/wordprocessingShape" xmlns:wpg="http://schemas.microsoft.com/office/word/2010/wordprocessingGroup" xmlns:mc="http://schemas.openxmlformats.org/markup-compatibility/2006" xmlns:wp14="http://schemas.microsoft.com/office/word/2010/wordprocessingDrawing" xmlns:w14="http://schemas.microsoft.com/office/word/2010/wordml" mc:Ignorable="w14 wp14">
   <w:body>
-    <w:p/>
-    <w:p/>
-    <w:p>
-      <w:pPr>
+    <w:p>
+      <w:pPr>
+        <w:pStyle w:val="Normal"/>
+        <w:rPr/>
+      </w:pPr>
+      <w:r>
+        <w:rPr/>
+      </w:r>
+    </w:p>
+    <w:p>
+      <w:pPr>
+        <w:pStyle w:val="Normal"/>
+        <w:rPr/>
+      </w:pPr>
+      <w:r>
+        <w:rPr/>
+      </w:r>
+    </w:p>
+    <w:p>
+      <w:pPr>
+        <w:pStyle w:val="Normal"/>
         <w:rPr>
           <w:b/>
+          <w:b/>
         </w:rPr>
       </w:pPr>
       <w:r>
+        <w:rPr/>
         <w:tab/>
-      </w:r>
-      <w:r>
         <w:tab/>
-      </w:r>
-      <w:r>
         <w:tab/>
-      </w:r>
-      <w:r>
         <w:tab/>
-      </w:r>
-      <w:r>
         <w:tab/>
       </w:r>
       <w:r>
@@ -32,44 +43,56 @@
         <w:t xml:space="preserve">TechOps </w:t>
       </w:r>
     </w:p>
-    <w:p/>
-    <w:p>
-      <w:r>
+    <w:p>
+      <w:pPr>
+        <w:pStyle w:val="Normal"/>
+        <w:rPr/>
+      </w:pPr>
+      <w:r>
+        <w:rPr/>
+      </w:r>
+    </w:p>
+    <w:p>
+      <w:pPr>
+        <w:pStyle w:val="Normal"/>
+        <w:rPr/>
+      </w:pPr>
+      <w:r>
+        <w:rPr/>
         <w:tab/>
-      </w:r>
-      <w:r>
         <w:tab/>
-      </w:r>
-      <w:r>
         <w:tab/>
-      </w:r>
-      <w:r>
         <w:tab/>
       </w:r>
     </w:p>
-    <w:p/>
-    <w:p>
-      <w:r>
+    <w:p>
+      <w:pPr>
+        <w:pStyle w:val="Normal"/>
+        <w:rPr/>
+      </w:pPr>
+      <w:r>
+        <w:rPr/>
+      </w:r>
+    </w:p>
+    <w:p>
+      <w:pPr>
+        <w:pStyle w:val="Normal"/>
+        <w:rPr/>
+      </w:pPr>
+      <w:r>
+        <w:rPr/>
         <w:tab/>
-      </w:r>
-      <w:r>
         <w:tab/>
-      </w:r>
-      <w:r>
         <w:tab/>
-      </w:r>
-      <w:r>
         <w:tab/>
       </w:r>
       <w:r>
-        <w:rPr>
-          <w:noProof/>
-        </w:rPr>
+        <w:rPr/>
         <w:drawing>
-          <wp:inline distT="0" distB="0" distL="0" distR="0" wp14:anchorId="70B753CD" wp14:editId="4416DBB4">
+          <wp:inline distT="0" distB="0" distL="0" distR="0">
             <wp:extent cx="5485765" cy="2766060"/>
             <wp:effectExtent l="0" t="0" r="0" b="0"/>
-            <wp:docPr id="2" name="Picture 2" descr="https://raw.githubusercontent.com/awagne30/TechOps/master/documentation/Logo-WhiteBG.png?token=AQ-hZy2o3reK5eTABXZnYCfIbjuR1oM8ks5YRWcIwA%3D%3D"/>
+            <wp:docPr id="1" name="Picture 2" descr="https://raw.githubusercontent.com/awagne30/TechOps/master/documentation/Logo-WhiteBG.png?token=AQ-hZy2o3reK5eTABXZnYCfIbjuR1oM8ks5YRWcIwA%3D%3D"/>
             <wp:cNvGraphicFramePr>
               <a:graphicFrameLocks xmlns:a="http://schemas.openxmlformats.org/drawingml/2006/main" noChangeAspect="1"/>
             </wp:cNvGraphicFramePr>
@@ -77,20 +100,13 @@
               <a:graphicData uri="http://schemas.openxmlformats.org/drawingml/2006/picture">
                 <pic:pic xmlns:pic="http://schemas.openxmlformats.org/drawingml/2006/picture">
                   <pic:nvPicPr>
-                    <pic:cNvPr id="0" name="Picture 18" descr="https://raw.githubusercontent.com/awagne30/TechOps/master/documentation/Logo-WhiteBG.png?token=AQ-hZy2o3reK5eTABXZnYCfIbjuR1oM8ks5YRWcIwA%3D%3D"/>
+                    <pic:cNvPr id="1" name="Picture 2" descr="https://raw.githubusercontent.com/awagne30/TechOps/master/documentation/Logo-WhiteBG.png?token=AQ-hZy2o3reK5eTABXZnYCfIbjuR1oM8ks5YRWcIwA%3D%3D"/>
                     <pic:cNvPicPr>
                       <a:picLocks noChangeAspect="1" noChangeArrowheads="1"/>
                     </pic:cNvPicPr>
                   </pic:nvPicPr>
                   <pic:blipFill>
-                    <a:blip r:embed="rId5">
-                      <a:extLst>
-                        <a:ext uri="{28A0092B-C50C-407E-A947-70E740481C1C}">
-                          <a14:useLocalDpi xmlns:a14="http://schemas.microsoft.com/office/drawing/2010/main" val="0"/>
-                        </a:ext>
-                      </a:extLst>
-                    </a:blip>
-                    <a:srcRect/>
+                    <a:blip r:embed="rId2"/>
                     <a:stretch>
                       <a:fillRect/>
                     </a:stretch>
@@ -98,15 +114,11 @@
                   <pic:spPr bwMode="auto">
                     <a:xfrm>
                       <a:off x="0" y="0"/>
-                      <a:ext cx="5488102" cy="2767238"/>
+                      <a:ext cx="5485765" cy="2766060"/>
                     </a:xfrm>
                     <a:prstGeom prst="rect">
                       <a:avLst/>
                     </a:prstGeom>
-                    <a:noFill/>
-                    <a:ln>
-                      <a:noFill/>
-                    </a:ln>
                   </pic:spPr>
                 </pic:pic>
               </a:graphicData>
@@ -115,18 +127,68 @@
         </w:drawing>
       </w:r>
     </w:p>
-    <w:p/>
-    <w:p/>
-    <w:p/>
-    <w:p/>
-    <w:p/>
-    <w:p/>
-    <w:p>
-      <w:pPr>
+    <w:p>
+      <w:pPr>
+        <w:pStyle w:val="Normal"/>
+        <w:rPr/>
+      </w:pPr>
+      <w:r>
+        <w:rPr/>
+      </w:r>
+    </w:p>
+    <w:p>
+      <w:pPr>
+        <w:pStyle w:val="Normal"/>
+        <w:rPr/>
+      </w:pPr>
+      <w:r>
+        <w:rPr/>
+      </w:r>
+    </w:p>
+    <w:p>
+      <w:pPr>
+        <w:pStyle w:val="Normal"/>
+        <w:rPr/>
+      </w:pPr>
+      <w:r>
+        <w:rPr/>
+      </w:r>
+    </w:p>
+    <w:p>
+      <w:pPr>
+        <w:pStyle w:val="Normal"/>
+        <w:rPr/>
+      </w:pPr>
+      <w:r>
+        <w:rPr/>
+      </w:r>
+    </w:p>
+    <w:p>
+      <w:pPr>
+        <w:pStyle w:val="Normal"/>
+        <w:rPr/>
+      </w:pPr>
+      <w:r>
+        <w:rPr/>
+      </w:r>
+    </w:p>
+    <w:p>
+      <w:pPr>
+        <w:pStyle w:val="Normal"/>
+        <w:rPr/>
+      </w:pPr>
+      <w:r>
+        <w:rPr/>
+      </w:r>
+    </w:p>
+    <w:p>
+      <w:pPr>
+        <w:pStyle w:val="Normal"/>
         <w:ind w:left="720" w:firstLine="720"/>
         <w:jc w:val="center"/>
         <w:rPr>
           <w:b/>
+          <w:b/>
         </w:rPr>
       </w:pPr>
       <w:r>
@@ -138,47 +200,164 @@
     </w:p>
     <w:p>
       <w:pPr>
+        <w:pStyle w:val="Normal"/>
         <w:ind w:left="720" w:firstLine="720"/>
         <w:jc w:val="center"/>
-      </w:pPr>
-      <w:r>
+        <w:rPr/>
+      </w:pPr>
+      <w:r>
+        <w:rPr/>
         <w:t>Jeswin Abraham, Alex Bates, Philip Bouie Naga Gattupalli</w:t>
       </w:r>
     </w:p>
     <w:p>
       <w:pPr>
+        <w:pStyle w:val="Normal"/>
         <w:ind w:left="720" w:firstLine="720"/>
         <w:jc w:val="center"/>
-      </w:pPr>
-    </w:p>
-    <w:p>
-      <w:pPr>
+        <w:rPr/>
+      </w:pPr>
+      <w:r>
+        <w:rPr/>
+      </w:r>
+    </w:p>
+    <w:p>
+      <w:pPr>
+        <w:pStyle w:val="Normal"/>
         <w:ind w:left="720" w:firstLine="720"/>
         <w:jc w:val="center"/>
+        <w:rPr/>
       </w:pPr>
       <w:bookmarkStart w:id="0" w:name="_GoBack"/>
       <w:bookmarkEnd w:id="0"/>
       <w:r>
+        <w:rPr/>
         <w:t>Date: 12/6/2016</w:t>
       </w:r>
     </w:p>
-    <w:p/>
-    <w:p/>
-    <w:p/>
-    <w:p/>
-    <w:p/>
-    <w:p/>
-    <w:p/>
-    <w:p/>
-    <w:p/>
-    <w:p/>
-    <w:p/>
-    <w:p/>
-    <w:p/>
-    <w:p>
-      <w:pPr>
+    <w:p>
+      <w:pPr>
+        <w:pStyle w:val="Normal"/>
+        <w:rPr/>
+      </w:pPr>
+      <w:r>
+        <w:rPr/>
+      </w:r>
+    </w:p>
+    <w:p>
+      <w:pPr>
+        <w:pStyle w:val="Normal"/>
+        <w:rPr/>
+      </w:pPr>
+      <w:r>
+        <w:rPr/>
+      </w:r>
+    </w:p>
+    <w:p>
+      <w:pPr>
+        <w:pStyle w:val="Normal"/>
+        <w:rPr/>
+      </w:pPr>
+      <w:r>
+        <w:rPr/>
+      </w:r>
+    </w:p>
+    <w:p>
+      <w:pPr>
+        <w:pStyle w:val="Normal"/>
+        <w:rPr/>
+      </w:pPr>
+      <w:r>
+        <w:rPr/>
+      </w:r>
+    </w:p>
+    <w:p>
+      <w:pPr>
+        <w:pStyle w:val="Normal"/>
+        <w:rPr/>
+      </w:pPr>
+      <w:r>
+        <w:rPr/>
+      </w:r>
+    </w:p>
+    <w:p>
+      <w:pPr>
+        <w:pStyle w:val="Normal"/>
+        <w:rPr/>
+      </w:pPr>
+      <w:r>
+        <w:rPr/>
+      </w:r>
+    </w:p>
+    <w:p>
+      <w:pPr>
+        <w:pStyle w:val="Normal"/>
+        <w:rPr/>
+      </w:pPr>
+      <w:r>
+        <w:rPr/>
+      </w:r>
+    </w:p>
+    <w:p>
+      <w:pPr>
+        <w:pStyle w:val="Normal"/>
+        <w:rPr/>
+      </w:pPr>
+      <w:r>
+        <w:rPr/>
+      </w:r>
+    </w:p>
+    <w:p>
+      <w:pPr>
+        <w:pStyle w:val="Normal"/>
+        <w:rPr/>
+      </w:pPr>
+      <w:r>
+        <w:rPr/>
+      </w:r>
+    </w:p>
+    <w:p>
+      <w:pPr>
+        <w:pStyle w:val="Normal"/>
+        <w:rPr/>
+      </w:pPr>
+      <w:r>
+        <w:rPr/>
+      </w:r>
+    </w:p>
+    <w:p>
+      <w:pPr>
+        <w:pStyle w:val="Normal"/>
+        <w:rPr/>
+      </w:pPr>
+      <w:r>
+        <w:rPr/>
+      </w:r>
+    </w:p>
+    <w:p>
+      <w:pPr>
+        <w:pStyle w:val="Normal"/>
+        <w:rPr/>
+      </w:pPr>
+      <w:r>
+        <w:rPr/>
+      </w:r>
+    </w:p>
+    <w:p>
+      <w:pPr>
+        <w:pStyle w:val="Normal"/>
+        <w:rPr/>
+      </w:pPr>
+      <w:r>
+        <w:rPr/>
+      </w:r>
+    </w:p>
+    <w:p>
+      <w:pPr>
+        <w:pStyle w:val="Normal"/>
         <w:jc w:val="center"/>
         <w:rPr>
+          <w:b/>
           <w:b/>
         </w:rPr>
       </w:pPr>
@@ -189,119 +368,425 @@
         <w:t>Abstract</w:t>
       </w:r>
     </w:p>
-    <w:p/>
-    <w:p/>
-    <w:p>
-      <w:pPr>
+    <w:p>
+      <w:pPr>
+        <w:pStyle w:val="Normal"/>
+        <w:rPr/>
+      </w:pPr>
+      <w:r>
+        <w:rPr/>
+      </w:r>
+    </w:p>
+    <w:p>
+      <w:pPr>
+        <w:pStyle w:val="Normal"/>
+        <w:rPr/>
+      </w:pPr>
+      <w:r>
+        <w:rPr/>
+      </w:r>
+    </w:p>
+    <w:p>
+      <w:pPr>
+        <w:pStyle w:val="Normal"/>
         <w:ind w:firstLine="720"/>
-      </w:pPr>
-      <w:r>
-        <w:t>Parking Monitoring system is</w:t>
-      </w:r>
-      <w:r>
-        <w:t xml:space="preserve"> a system which is</w:t>
-      </w:r>
-      <w:r>
-        <w:t xml:space="preserve"> </w:t>
-      </w:r>
-      <w:r>
-        <w:t xml:space="preserve">used </w:t>
-      </w:r>
-      <w:r>
-        <w:t xml:space="preserve">to monitor parking lot </w:t>
-      </w:r>
-    </w:p>
-    <w:p/>
-    <w:p>
-      <w:r>
+        <w:rPr/>
+      </w:pPr>
+      <w:r>
+        <w:rPr/>
+        <w:t xml:space="preserve">Parking Monitoring system is a system which is used to monitor parking lot </w:t>
+      </w:r>
+    </w:p>
+    <w:p>
+      <w:pPr>
+        <w:pStyle w:val="Normal"/>
+        <w:rPr/>
+      </w:pPr>
+      <w:r>
+        <w:rPr/>
+      </w:r>
+    </w:p>
+    <w:p>
+      <w:pPr>
+        <w:pStyle w:val="Normal"/>
+        <w:rPr/>
+      </w:pPr>
+      <w:r>
+        <w:rPr/>
         <w:t xml:space="preserve">spaces from a high elevated camera. It means that the system will take a few of </w:t>
       </w:r>
     </w:p>
-    <w:p/>
-    <w:p>
-      <w:r>
-        <w:t xml:space="preserve">images and compare them to see if there is any parking slot occupied or not. </w:t>
-      </w:r>
-      <w:r>
-        <w:t xml:space="preserve">The </w:t>
-      </w:r>
-    </w:p>
-    <w:p/>
-    <w:p>
-      <w:r>
-        <w:t xml:space="preserve">system </w:t>
-      </w:r>
-      <w:r>
-        <w:t>makes use of the images to keep track of the available spaces</w:t>
-      </w:r>
-      <w:r>
-        <w:t xml:space="preserve"> and display the </w:t>
-      </w:r>
-    </w:p>
-    <w:p/>
-    <w:p>
-      <w:r>
-        <w:t>output of the parking space availability</w:t>
-      </w:r>
-      <w:r>
-        <w:t xml:space="preserve"> for the potential drivers who intend to park </w:t>
-      </w:r>
-    </w:p>
-    <w:p/>
-    <w:p>
-      <w:r>
-        <w:t>in a selected parking lot</w:t>
-      </w:r>
-      <w:r>
-        <w:t>.</w:t>
-      </w:r>
-      <w:r>
-        <w:t xml:space="preserve"> When a parking space is occupied, the system updates the </w:t>
-      </w:r>
-    </w:p>
-    <w:p/>
-    <w:p>
-      <w:r>
+    <w:p>
+      <w:pPr>
+        <w:pStyle w:val="Normal"/>
+        <w:rPr/>
+      </w:pPr>
+      <w:r>
+        <w:rPr/>
+      </w:r>
+    </w:p>
+    <w:p>
+      <w:pPr>
+        <w:pStyle w:val="Normal"/>
+        <w:rPr/>
+      </w:pPr>
+      <w:r>
+        <w:rPr/>
+        <w:t xml:space="preserve">images and compare them to see if there is any parking slot occupied or not. The </w:t>
+      </w:r>
+    </w:p>
+    <w:p>
+      <w:pPr>
+        <w:pStyle w:val="Normal"/>
+        <w:rPr/>
+      </w:pPr>
+      <w:r>
+        <w:rPr/>
+      </w:r>
+    </w:p>
+    <w:p>
+      <w:pPr>
+        <w:pStyle w:val="Normal"/>
+        <w:rPr/>
+      </w:pPr>
+      <w:r>
+        <w:rPr/>
+        <w:t xml:space="preserve">system makes use of the images to keep track of the available spaces and display the </w:t>
+      </w:r>
+    </w:p>
+    <w:p>
+      <w:pPr>
+        <w:pStyle w:val="Normal"/>
+        <w:rPr/>
+      </w:pPr>
+      <w:r>
+        <w:rPr/>
+      </w:r>
+    </w:p>
+    <w:p>
+      <w:pPr>
+        <w:pStyle w:val="Normal"/>
+        <w:rPr/>
+      </w:pPr>
+      <w:r>
+        <w:rPr/>
+        <w:t xml:space="preserve">output of the parking space availability for the potential drivers who intend to park </w:t>
+      </w:r>
+    </w:p>
+    <w:p>
+      <w:pPr>
+        <w:pStyle w:val="Normal"/>
+        <w:rPr/>
+      </w:pPr>
+      <w:r>
+        <w:rPr/>
+      </w:r>
+    </w:p>
+    <w:p>
+      <w:pPr>
+        <w:pStyle w:val="Normal"/>
+        <w:rPr/>
+      </w:pPr>
+      <w:r>
+        <w:rPr/>
+        <w:t xml:space="preserve">in a selected parking lot. When a parking space is occupied, the system updates the </w:t>
+      </w:r>
+    </w:p>
+    <w:p>
+      <w:pPr>
+        <w:pStyle w:val="Normal"/>
+        <w:rPr/>
+      </w:pPr>
+      <w:r>
+        <w:rPr/>
+      </w:r>
+    </w:p>
+    <w:p>
+      <w:pPr>
+        <w:pStyle w:val="Normal"/>
+        <w:rPr/>
+      </w:pPr>
+      <w:r>
+        <w:rPr/>
         <w:t xml:space="preserve">parking lot by removing the occupied space. This helps users in reducing their time </w:t>
       </w:r>
     </w:p>
-    <w:p/>
-    <w:p>
-      <w:r>
+    <w:p>
+      <w:pPr>
+        <w:pStyle w:val="Normal"/>
+        <w:rPr/>
+      </w:pPr>
+      <w:r>
+        <w:rPr/>
+      </w:r>
+    </w:p>
+    <w:p>
+      <w:pPr>
+        <w:pStyle w:val="Normal"/>
+        <w:rPr/>
+      </w:pPr>
+      <w:r>
+        <w:rPr/>
         <w:t>to search for an available parking space.</w:t>
       </w:r>
     </w:p>
-    <w:p/>
-    <w:p/>
-    <w:p/>
-    <w:p/>
-    <w:p/>
-    <w:p/>
-    <w:p/>
-    <w:p/>
-    <w:p/>
-    <w:p/>
-    <w:p/>
-    <w:p/>
-    <w:p/>
-    <w:p/>
-    <w:p/>
-    <w:p/>
-    <w:p/>
-    <w:p/>
-    <w:p/>
-    <w:p/>
-    <w:p/>
-    <w:p/>
-    <w:p/>
-    <w:p/>
-    <w:p/>
-    <w:p/>
-    <w:p/>
-    <w:p/>
-    <w:p>
-      <w:pPr>
+    <w:p>
+      <w:pPr>
+        <w:pStyle w:val="Normal"/>
+        <w:rPr/>
+      </w:pPr>
+      <w:r>
+        <w:rPr/>
+      </w:r>
+    </w:p>
+    <w:p>
+      <w:pPr>
+        <w:pStyle w:val="Normal"/>
+        <w:rPr/>
+      </w:pPr>
+      <w:r>
+        <w:rPr/>
+      </w:r>
+    </w:p>
+    <w:p>
+      <w:pPr>
+        <w:pStyle w:val="Normal"/>
+        <w:rPr/>
+      </w:pPr>
+      <w:r>
+        <w:rPr/>
+      </w:r>
+    </w:p>
+    <w:p>
+      <w:pPr>
+        <w:pStyle w:val="Normal"/>
+        <w:rPr/>
+      </w:pPr>
+      <w:r>
+        <w:rPr/>
+      </w:r>
+    </w:p>
+    <w:p>
+      <w:pPr>
+        <w:pStyle w:val="Normal"/>
+        <w:rPr/>
+      </w:pPr>
+      <w:r>
+        <w:rPr/>
+      </w:r>
+    </w:p>
+    <w:p>
+      <w:pPr>
+        <w:pStyle w:val="Normal"/>
+        <w:rPr/>
+      </w:pPr>
+      <w:r>
+        <w:rPr/>
+      </w:r>
+    </w:p>
+    <w:p>
+      <w:pPr>
+        <w:pStyle w:val="Normal"/>
+        <w:rPr/>
+      </w:pPr>
+      <w:r>
+        <w:rPr/>
+      </w:r>
+    </w:p>
+    <w:p>
+      <w:pPr>
+        <w:pStyle w:val="Normal"/>
+        <w:rPr/>
+      </w:pPr>
+      <w:r>
+        <w:rPr/>
+      </w:r>
+    </w:p>
+    <w:p>
+      <w:pPr>
+        <w:pStyle w:val="Normal"/>
+        <w:rPr/>
+      </w:pPr>
+      <w:r>
+        <w:rPr/>
+      </w:r>
+    </w:p>
+    <w:p>
+      <w:pPr>
+        <w:pStyle w:val="Normal"/>
+        <w:rPr/>
+      </w:pPr>
+      <w:r>
+        <w:rPr/>
+      </w:r>
+    </w:p>
+    <w:p>
+      <w:pPr>
+        <w:pStyle w:val="Normal"/>
+        <w:rPr/>
+      </w:pPr>
+      <w:r>
+        <w:rPr/>
+      </w:r>
+    </w:p>
+    <w:p>
+      <w:pPr>
+        <w:pStyle w:val="Normal"/>
+        <w:rPr/>
+      </w:pPr>
+      <w:r>
+        <w:rPr/>
+      </w:r>
+    </w:p>
+    <w:p>
+      <w:pPr>
+        <w:pStyle w:val="Normal"/>
+        <w:rPr/>
+      </w:pPr>
+      <w:r>
+        <w:rPr/>
+      </w:r>
+    </w:p>
+    <w:p>
+      <w:pPr>
+        <w:pStyle w:val="Normal"/>
+        <w:rPr/>
+      </w:pPr>
+      <w:r>
+        <w:rPr/>
+      </w:r>
+    </w:p>
+    <w:p>
+      <w:pPr>
+        <w:pStyle w:val="Normal"/>
+        <w:rPr/>
+      </w:pPr>
+      <w:r>
+        <w:rPr/>
+      </w:r>
+    </w:p>
+    <w:p>
+      <w:pPr>
+        <w:pStyle w:val="Normal"/>
+        <w:rPr/>
+      </w:pPr>
+      <w:r>
+        <w:rPr/>
+      </w:r>
+    </w:p>
+    <w:p>
+      <w:pPr>
+        <w:pStyle w:val="Normal"/>
+        <w:rPr/>
+      </w:pPr>
+      <w:r>
+        <w:rPr/>
+      </w:r>
+    </w:p>
+    <w:p>
+      <w:pPr>
+        <w:pStyle w:val="Normal"/>
+        <w:rPr/>
+      </w:pPr>
+      <w:r>
+        <w:rPr/>
+      </w:r>
+    </w:p>
+    <w:p>
+      <w:pPr>
+        <w:pStyle w:val="Normal"/>
+        <w:rPr/>
+      </w:pPr>
+      <w:r>
+        <w:rPr/>
+      </w:r>
+    </w:p>
+    <w:p>
+      <w:pPr>
+        <w:pStyle w:val="Normal"/>
+        <w:rPr/>
+      </w:pPr>
+      <w:r>
+        <w:rPr/>
+      </w:r>
+    </w:p>
+    <w:p>
+      <w:pPr>
+        <w:pStyle w:val="Normal"/>
+        <w:rPr/>
+      </w:pPr>
+      <w:r>
+        <w:rPr/>
+      </w:r>
+    </w:p>
+    <w:p>
+      <w:pPr>
+        <w:pStyle w:val="Normal"/>
+        <w:rPr/>
+      </w:pPr>
+      <w:r>
+        <w:rPr/>
+      </w:r>
+    </w:p>
+    <w:p>
+      <w:pPr>
+        <w:pStyle w:val="Normal"/>
+        <w:rPr/>
+      </w:pPr>
+      <w:r>
+        <w:rPr/>
+      </w:r>
+    </w:p>
+    <w:p>
+      <w:pPr>
+        <w:pStyle w:val="Normal"/>
+        <w:rPr/>
+      </w:pPr>
+      <w:r>
+        <w:rPr/>
+      </w:r>
+    </w:p>
+    <w:p>
+      <w:pPr>
+        <w:pStyle w:val="Normal"/>
+        <w:rPr/>
+      </w:pPr>
+      <w:r>
+        <w:rPr/>
+      </w:r>
+    </w:p>
+    <w:p>
+      <w:pPr>
+        <w:pStyle w:val="Normal"/>
+        <w:rPr/>
+      </w:pPr>
+      <w:r>
+        <w:rPr/>
+      </w:r>
+    </w:p>
+    <w:p>
+      <w:pPr>
+        <w:pStyle w:val="Normal"/>
+        <w:rPr/>
+      </w:pPr>
+      <w:r>
+        <w:rPr/>
+      </w:r>
+    </w:p>
+    <w:p>
+      <w:pPr>
+        <w:pStyle w:val="Normal"/>
+        <w:rPr/>
+      </w:pPr>
+      <w:r>
+        <w:rPr/>
+      </w:r>
+    </w:p>
+    <w:p>
+      <w:pPr>
+        <w:pStyle w:val="Normal"/>
         <w:rPr>
+          <w:b/>
           <w:b/>
         </w:rPr>
       </w:pPr>
@@ -317,10 +802,12 @@
         <w:pStyle w:val="ListParagraph"/>
         <w:numPr>
           <w:ilvl w:val="0"/>
-          <w:numId w:val="2"/>
-        </w:numPr>
-      </w:pPr>
-      <w:r>
+          <w:numId w:val="1"/>
+        </w:numPr>
+        <w:rPr/>
+      </w:pPr>
+      <w:r>
+        <w:rPr/>
         <w:t>Introduction</w:t>
       </w:r>
     </w:p>
@@ -329,10 +816,12 @@
         <w:pStyle w:val="ListParagraph"/>
         <w:numPr>
           <w:ilvl w:val="1"/>
-          <w:numId w:val="2"/>
-        </w:numPr>
-      </w:pPr>
-      <w:r>
+          <w:numId w:val="1"/>
+        </w:numPr>
+        <w:rPr/>
+      </w:pPr>
+      <w:r>
+        <w:rPr/>
         <w:t>Motivation/Background</w:t>
       </w:r>
     </w:p>
@@ -340,11 +829,41 @@
       <w:pPr>
         <w:pStyle w:val="ListParagraph"/>
         <w:numPr>
+          <w:ilvl w:val="2"/>
+          <w:numId w:val="1"/>
+        </w:numPr>
+        <w:rPr/>
+      </w:pPr>
+      <w:r>
+        <w:rPr/>
+        <w:t>parking lots suck</w:t>
+      </w:r>
+    </w:p>
+    <w:p>
+      <w:pPr>
+        <w:pStyle w:val="ListParagraph"/>
+        <w:numPr>
+          <w:ilvl w:val="2"/>
+          <w:numId w:val="1"/>
+        </w:numPr>
+        <w:rPr/>
+      </w:pPr>
+      <w:r>
+        <w:rPr/>
+        <w:t>hard to find spaces (kennesaw is crowded)</w:t>
+      </w:r>
+    </w:p>
+    <w:p>
+      <w:pPr>
+        <w:pStyle w:val="ListParagraph"/>
+        <w:numPr>
           <w:ilvl w:val="1"/>
-          <w:numId w:val="2"/>
-        </w:numPr>
-      </w:pPr>
-      <w:r>
+          <w:numId w:val="1"/>
+        </w:numPr>
+        <w:rPr/>
+      </w:pPr>
+      <w:r>
+        <w:rPr/>
         <w:t>Planned end product</w:t>
       </w:r>
     </w:p>
@@ -352,11 +871,27 @@
       <w:pPr>
         <w:pStyle w:val="ListParagraph"/>
         <w:numPr>
+          <w:ilvl w:val="2"/>
+          <w:numId w:val="1"/>
+        </w:numPr>
+        <w:rPr/>
+      </w:pPr>
+      <w:r>
+        <w:rPr/>
+        <w:t>thing</w:t>
+      </w:r>
+    </w:p>
+    <w:p>
+      <w:pPr>
+        <w:pStyle w:val="ListParagraph"/>
+        <w:numPr>
           <w:ilvl w:val="1"/>
-          <w:numId w:val="2"/>
-        </w:numPr>
-      </w:pPr>
-      <w:r>
+          <w:numId w:val="1"/>
+        </w:numPr>
+        <w:rPr/>
+      </w:pPr>
+      <w:r>
+        <w:rPr/>
         <w:t>Current end product</w:t>
       </w:r>
     </w:p>
@@ -364,16 +899,65 @@
       <w:pPr>
         <w:pStyle w:val="ListParagraph"/>
         <w:numPr>
+          <w:ilvl w:val="2"/>
+          <w:numId w:val="1"/>
+        </w:numPr>
+        <w:rPr/>
+      </w:pPr>
+      <w:r>
+        <w:rPr/>
+        <w:t>thing</w:t>
+      </w:r>
+    </w:p>
+    <w:p>
+      <w:pPr>
+        <w:pStyle w:val="ListParagraph"/>
+        <w:numPr>
           <w:ilvl w:val="1"/>
-          <w:numId w:val="2"/>
-        </w:numPr>
-      </w:pPr>
-      <w:r>
+          <w:numId w:val="1"/>
+        </w:numPr>
+        <w:rPr/>
+      </w:pPr>
+      <w:r>
+        <w:rPr/>
         <w:t>Explanation of differences (here you can explain issues with technologies along the way (i.e., lessons learned) or, perhaps, strategies that would better serve someone working on this project in the future</w:t>
       </w:r>
     </w:p>
     <w:p>
-      <w:r>
+      <w:pPr>
+        <w:pStyle w:val="ListParagraph"/>
+        <w:numPr>
+          <w:ilvl w:val="2"/>
+          <w:numId w:val="1"/>
+        </w:numPr>
+        <w:rPr/>
+      </w:pPr>
+      <w:r>
+        <w:rPr/>
+        <w:t xml:space="preserve">technical challenges </w:t>
+      </w:r>
+    </w:p>
+    <w:p>
+      <w:pPr>
+        <w:pStyle w:val="ListParagraph"/>
+        <w:numPr>
+          <w:ilvl w:val="2"/>
+          <w:numId w:val="1"/>
+        </w:numPr>
+        <w:rPr/>
+      </w:pPr>
+      <w:r>
+        <w:rPr/>
+        <w:t>time limits</w:t>
+      </w:r>
+    </w:p>
+    <w:p>
+      <w:pPr>
+        <w:pStyle w:val="Normal"/>
+        <w:rPr/>
+      </w:pPr>
+      <w:r>
+        <w:rPr/>
         <w:t>Technical Documentation</w:t>
       </w:r>
     </w:p>
@@ -382,10 +966,12 @@
         <w:pStyle w:val="ListParagraph"/>
         <w:numPr>
           <w:ilvl w:val="1"/>
-          <w:numId w:val="2"/>
-        </w:numPr>
-      </w:pPr>
-      <w:r>
+          <w:numId w:val="1"/>
+        </w:numPr>
+        <w:rPr/>
+      </w:pPr>
+      <w:r>
+        <w:rPr/>
         <w:t>Software Design</w:t>
       </w:r>
     </w:p>
@@ -393,11 +979,69 @@
       <w:pPr>
         <w:pStyle w:val="ListParagraph"/>
         <w:numPr>
+          <w:ilvl w:val="2"/>
+          <w:numId w:val="1"/>
+        </w:numPr>
+        <w:rPr/>
+      </w:pPr>
+      <w:r>
+        <w:rPr/>
+        <w:t>ui layout</w:t>
+      </w:r>
+    </w:p>
+    <w:p>
+      <w:pPr>
+        <w:pStyle w:val="ListParagraph"/>
+        <w:numPr>
+          <w:ilvl w:val="2"/>
+          <w:numId w:val="1"/>
+        </w:numPr>
+        <w:rPr/>
+      </w:pPr>
+      <w:r>
+        <w:rPr/>
+        <w:t>uml</w:t>
+      </w:r>
+    </w:p>
+    <w:p>
+      <w:pPr>
+        <w:pStyle w:val="ListParagraph"/>
+        <w:numPr>
+          <w:ilvl w:val="2"/>
+          <w:numId w:val="1"/>
+        </w:numPr>
+        <w:rPr/>
+      </w:pPr>
+      <w:r>
+        <w:rPr/>
+        <w:t>class diagram</w:t>
+      </w:r>
+    </w:p>
+    <w:p>
+      <w:pPr>
+        <w:pStyle w:val="ListParagraph"/>
+        <w:numPr>
+          <w:ilvl w:val="2"/>
+          <w:numId w:val="1"/>
+        </w:numPr>
+        <w:rPr/>
+      </w:pPr>
+      <w:r>
+        <w:rPr/>
+        <w:t>past dev experience</w:t>
+      </w:r>
+    </w:p>
+    <w:p>
+      <w:pPr>
+        <w:pStyle w:val="ListParagraph"/>
+        <w:numPr>
           <w:ilvl w:val="1"/>
-          <w:numId w:val="2"/>
-        </w:numPr>
-      </w:pPr>
-      <w:r>
+          <w:numId w:val="1"/>
+        </w:numPr>
+        <w:rPr/>
+      </w:pPr>
+      <w:r>
+        <w:rPr/>
         <w:t>Tools used</w:t>
       </w:r>
     </w:p>
@@ -405,11 +1049,125 @@
       <w:pPr>
         <w:pStyle w:val="ListParagraph"/>
         <w:numPr>
+          <w:ilvl w:val="2"/>
+          <w:numId w:val="1"/>
+        </w:numPr>
+        <w:rPr/>
+      </w:pPr>
+      <w:r>
+        <w:rPr/>
+        <w:t>pycharm</w:t>
+      </w:r>
+    </w:p>
+    <w:p>
+      <w:pPr>
+        <w:pStyle w:val="ListParagraph"/>
+        <w:numPr>
+          <w:ilvl w:val="2"/>
+          <w:numId w:val="1"/>
+        </w:numPr>
+        <w:rPr/>
+      </w:pPr>
+      <w:r>
+        <w:rPr/>
+        <w:t>caffe</w:t>
+      </w:r>
+    </w:p>
+    <w:p>
+      <w:pPr>
+        <w:pStyle w:val="ListParagraph"/>
+        <w:numPr>
+          <w:ilvl w:val="2"/>
+          <w:numId w:val="1"/>
+        </w:numPr>
+        <w:rPr/>
+      </w:pPr>
+      <w:r>
+        <w:rPr/>
+        <w:t>cuda</w:t>
+      </w:r>
+    </w:p>
+    <w:p>
+      <w:pPr>
+        <w:pStyle w:val="ListParagraph"/>
+        <w:numPr>
+          <w:ilvl w:val="2"/>
+          <w:numId w:val="1"/>
+        </w:numPr>
+        <w:rPr/>
+      </w:pPr>
+      <w:r>
+        <w:rPr/>
+        <w:t>open cv</w:t>
+      </w:r>
+    </w:p>
+    <w:p>
+      <w:pPr>
+        <w:pStyle w:val="ListParagraph"/>
+        <w:numPr>
+          <w:ilvl w:val="2"/>
+          <w:numId w:val="1"/>
+        </w:numPr>
+        <w:rPr/>
+      </w:pPr>
+      <w:r>
+        <w:rPr/>
+        <w:t>python</w:t>
+      </w:r>
+    </w:p>
+    <w:p>
+      <w:pPr>
+        <w:pStyle w:val="ListParagraph"/>
+        <w:numPr>
+          <w:ilvl w:val="2"/>
+          <w:numId w:val="1"/>
+        </w:numPr>
+        <w:rPr/>
+      </w:pPr>
+      <w:r>
+        <w:rPr/>
+        <w:t>ubuntu</w:t>
+      </w:r>
+    </w:p>
+    <w:p>
+      <w:pPr>
+        <w:pStyle w:val="ListParagraph"/>
+        <w:numPr>
+          <w:ilvl w:val="2"/>
+          <w:numId w:val="1"/>
+        </w:numPr>
+        <w:rPr/>
+      </w:pPr>
+      <w:r>
+        <w:rPr/>
+        <w:t>PIL</w:t>
+      </w:r>
+    </w:p>
+    <w:p>
+      <w:pPr>
+        <w:pStyle w:val="ListParagraph"/>
+        <w:numPr>
+          <w:ilvl w:val="2"/>
+          <w:numId w:val="1"/>
+        </w:numPr>
+        <w:rPr/>
+      </w:pPr>
+      <w:r>
+        <w:rPr/>
+        <w:t>DIGITS</w:t>
+      </w:r>
+    </w:p>
+    <w:p>
+      <w:pPr>
+        <w:pStyle w:val="ListParagraph"/>
+        <w:numPr>
           <w:ilvl w:val="1"/>
-          <w:numId w:val="2"/>
-        </w:numPr>
-      </w:pPr>
-      <w:r>
+          <w:numId w:val="1"/>
+        </w:numPr>
+        <w:rPr/>
+      </w:pPr>
+      <w:r>
+        <w:rPr/>
         <w:t>Dependencies/Assumptions</w:t>
       </w:r>
     </w:p>
@@ -417,11 +1175,69 @@
       <w:pPr>
         <w:pStyle w:val="ListParagraph"/>
         <w:numPr>
+          <w:ilvl w:val="2"/>
+          <w:numId w:val="1"/>
+        </w:numPr>
+        <w:rPr/>
+      </w:pPr>
+      <w:r>
+        <w:rPr/>
+        <w:t>Ubuntu</w:t>
+      </w:r>
+    </w:p>
+    <w:p>
+      <w:pPr>
+        <w:pStyle w:val="ListParagraph"/>
+        <w:numPr>
+          <w:ilvl w:val="2"/>
+          <w:numId w:val="1"/>
+        </w:numPr>
+        <w:rPr/>
+      </w:pPr>
+      <w:r>
+        <w:rPr/>
+        <w:t>preinstalled software</w:t>
+      </w:r>
+    </w:p>
+    <w:p>
+      <w:pPr>
+        <w:pStyle w:val="ListParagraph"/>
+        <w:numPr>
+          <w:ilvl w:val="2"/>
+          <w:numId w:val="1"/>
+        </w:numPr>
+        <w:rPr/>
+      </w:pPr>
+      <w:r>
+        <w:rPr/>
+        <w:t>graphics card needed</w:t>
+      </w:r>
+    </w:p>
+    <w:p>
+      <w:pPr>
+        <w:pStyle w:val="ListParagraph"/>
+        <w:numPr>
+          <w:ilvl w:val="2"/>
+          <w:numId w:val="1"/>
+        </w:numPr>
+        <w:rPr/>
+      </w:pPr>
+      <w:r>
+        <w:rPr/>
+        <w:t>proper specs on computer (fairly modern)</w:t>
+      </w:r>
+    </w:p>
+    <w:p>
+      <w:pPr>
+        <w:pStyle w:val="ListParagraph"/>
+        <w:numPr>
           <w:ilvl w:val="0"/>
-          <w:numId w:val="2"/>
-        </w:numPr>
-      </w:pPr>
-      <w:r>
+          <w:numId w:val="1"/>
+        </w:numPr>
+        <w:rPr/>
+      </w:pPr>
+      <w:r>
+        <w:rPr/>
         <w:t>Evaluation</w:t>
       </w:r>
     </w:p>
@@ -430,10 +1246,12 @@
         <w:pStyle w:val="ListParagraph"/>
         <w:numPr>
           <w:ilvl w:val="1"/>
-          <w:numId w:val="2"/>
-        </w:numPr>
-      </w:pPr>
-      <w:r>
+          <w:numId w:val="1"/>
+        </w:numPr>
+        <w:rPr/>
+      </w:pPr>
+      <w:r>
+        <w:rPr/>
         <w:t>Test Plan</w:t>
       </w:r>
     </w:p>
@@ -441,11 +1259,41 @@
       <w:pPr>
         <w:pStyle w:val="ListParagraph"/>
         <w:numPr>
+          <w:ilvl w:val="2"/>
+          <w:numId w:val="1"/>
+        </w:numPr>
+        <w:rPr/>
+      </w:pPr>
+      <w:r>
+        <w:rPr/>
+        <w:t>usability</w:t>
+      </w:r>
+    </w:p>
+    <w:p>
+      <w:pPr>
+        <w:pStyle w:val="ListParagraph"/>
+        <w:numPr>
+          <w:ilvl w:val="2"/>
+          <w:numId w:val="1"/>
+        </w:numPr>
+        <w:rPr/>
+      </w:pPr>
+      <w:r>
+        <w:rPr/>
+        <w:t>accuracy</w:t>
+      </w:r>
+    </w:p>
+    <w:p>
+      <w:pPr>
+        <w:pStyle w:val="ListParagraph"/>
+        <w:numPr>
           <w:ilvl w:val="1"/>
-          <w:numId w:val="2"/>
-        </w:numPr>
-      </w:pPr>
-      <w:r>
+          <w:numId w:val="1"/>
+        </w:numPr>
+        <w:rPr/>
+      </w:pPr>
+      <w:r>
+        <w:rPr/>
         <w:t>Testing conducted</w:t>
       </w:r>
     </w:p>
@@ -453,11 +1301,41 @@
       <w:pPr>
         <w:pStyle w:val="ListParagraph"/>
         <w:numPr>
+          <w:ilvl w:val="2"/>
+          <w:numId w:val="1"/>
+        </w:numPr>
+        <w:rPr/>
+      </w:pPr>
+      <w:r>
+        <w:rPr/>
+        <w:t>team members tried program</w:t>
+      </w:r>
+    </w:p>
+    <w:p>
+      <w:pPr>
+        <w:pStyle w:val="ListParagraph"/>
+        <w:numPr>
+          <w:ilvl w:val="2"/>
+          <w:numId w:val="1"/>
+        </w:numPr>
+        <w:rPr/>
+      </w:pPr>
+      <w:r>
+        <w:rPr/>
+        <w:t>accuracy of stats</w:t>
+      </w:r>
+    </w:p>
+    <w:p>
+      <w:pPr>
+        <w:pStyle w:val="ListParagraph"/>
+        <w:numPr>
           <w:ilvl w:val="1"/>
-          <w:numId w:val="2"/>
-        </w:numPr>
-      </w:pPr>
-      <w:r>
+          <w:numId w:val="1"/>
+        </w:numPr>
+        <w:rPr/>
+      </w:pPr>
+      <w:r>
+        <w:rPr/>
         <w:t>Results of testing</w:t>
       </w:r>
     </w:p>
@@ -465,11 +1343,41 @@
       <w:pPr>
         <w:pStyle w:val="ListParagraph"/>
         <w:numPr>
+          <w:ilvl w:val="2"/>
+          <w:numId w:val="1"/>
+        </w:numPr>
+        <w:rPr/>
+      </w:pPr>
+      <w:r>
+        <w:rPr/>
+        <w:t>needs improvement (shadows)</w:t>
+      </w:r>
+    </w:p>
+    <w:p>
+      <w:pPr>
+        <w:pStyle w:val="ListParagraph"/>
+        <w:numPr>
+          <w:ilvl w:val="2"/>
+          <w:numId w:val="1"/>
+        </w:numPr>
+        <w:rPr/>
+      </w:pPr>
+      <w:r>
+        <w:rPr/>
+        <w:t>moderate results</w:t>
+      </w:r>
+    </w:p>
+    <w:p>
+      <w:pPr>
+        <w:pStyle w:val="ListParagraph"/>
+        <w:numPr>
           <w:ilvl w:val="0"/>
-          <w:numId w:val="2"/>
-        </w:numPr>
-      </w:pPr>
-      <w:r>
+          <w:numId w:val="1"/>
+        </w:numPr>
+        <w:rPr/>
+      </w:pPr>
+      <w:r>
+        <w:rPr/>
         <w:t>Future work</w:t>
       </w:r>
     </w:p>
@@ -478,10 +1386,12 @@
         <w:pStyle w:val="ListParagraph"/>
         <w:numPr>
           <w:ilvl w:val="1"/>
-          <w:numId w:val="2"/>
-        </w:numPr>
-      </w:pPr>
-      <w:r>
+          <w:numId w:val="1"/>
+        </w:numPr>
+        <w:rPr/>
+      </w:pPr>
+      <w:r>
+        <w:rPr/>
         <w:t xml:space="preserve">Where can this project go in the future? </w:t>
       </w:r>
     </w:p>
@@ -489,30 +1399,144 @@
       <w:pPr>
         <w:pStyle w:val="ListParagraph"/>
         <w:numPr>
+          <w:ilvl w:val="2"/>
+          <w:numId w:val="1"/>
+        </w:numPr>
+        <w:rPr/>
+      </w:pPr>
+      <w:r>
+        <w:rPr/>
+        <w:t>Better stuff with statistics tracking</w:t>
+      </w:r>
+    </w:p>
+    <w:p>
+      <w:pPr>
+        <w:pStyle w:val="ListParagraph"/>
+        <w:numPr>
+          <w:ilvl w:val="2"/>
+          <w:numId w:val="1"/>
+        </w:numPr>
+        <w:rPr/>
+      </w:pPr>
+      <w:r>
+        <w:rPr/>
+        <w:t>increased accuracy/counting cars instead of laying out parking lot</w:t>
+      </w:r>
+    </w:p>
+    <w:p>
+      <w:pPr>
+        <w:pStyle w:val="ListParagraph"/>
+        <w:numPr>
+          <w:ilvl w:val="2"/>
+          <w:numId w:val="1"/>
+        </w:numPr>
+        <w:rPr/>
+      </w:pPr>
+      <w:r>
+        <w:rPr/>
+        <w:t>external monitoring for vehicle operators</w:t>
+      </w:r>
+    </w:p>
+    <w:p>
+      <w:pPr>
+        <w:pStyle w:val="ListParagraph"/>
+        <w:numPr>
+          <w:ilvl w:val="2"/>
+          <w:numId w:val="1"/>
+        </w:numPr>
+        <w:rPr/>
+      </w:pPr>
+      <w:r>
+        <w:rPr/>
+        <w:t>mobile application</w:t>
+      </w:r>
+    </w:p>
+    <w:p>
+      <w:pPr>
+        <w:pStyle w:val="ListParagraph"/>
+        <w:numPr>
+          <w:ilvl w:val="2"/>
+          <w:numId w:val="1"/>
+        </w:numPr>
+        <w:rPr/>
+      </w:pPr>
+      <w:r>
+        <w:rPr/>
+        <w:t>improved UI/UX</w:t>
+      </w:r>
+    </w:p>
+    <w:p>
+      <w:pPr>
+        <w:pStyle w:val="ListParagraph"/>
+        <w:numPr>
           <w:ilvl w:val="1"/>
-          <w:numId w:val="2"/>
-        </w:numPr>
-      </w:pPr>
-      <w:r>
+          <w:numId w:val="1"/>
+        </w:numPr>
+        <w:rPr/>
+      </w:pPr>
+      <w:r>
+        <w:rPr/>
         <w:t>What are the next steps for your project if you were to continue working on it?</w:t>
       </w:r>
     </w:p>
+    <w:p>
+      <w:pPr>
+        <w:pStyle w:val="ListParagraph"/>
+        <w:numPr>
+          <w:ilvl w:val="2"/>
+          <w:numId w:val="1"/>
+        </w:numPr>
+        <w:rPr/>
+      </w:pPr>
+      <w:r>
+        <w:rPr/>
+        <w:t>Statistical analysis</w:t>
+      </w:r>
+    </w:p>
+    <w:p>
+      <w:pPr>
+        <w:pStyle w:val="ListParagraph"/>
+        <w:numPr>
+          <w:ilvl w:val="2"/>
+          <w:numId w:val="1"/>
+        </w:numPr>
+        <w:rPr/>
+      </w:pPr>
+      <w:r>
+        <w:rPr/>
+        <w:t>increase accuracy of network model</w:t>
+      </w:r>
+    </w:p>
+    <w:p>
+      <w:pPr>
+        <w:pStyle w:val="ListParagraph"/>
+        <w:numPr>
+          <w:ilvl w:val="2"/>
+          <w:numId w:val="1"/>
+        </w:numPr>
+        <w:rPr/>
+      </w:pPr>
+      <w:r>
+        <w:rPr/>
+        <w:t>speed improvements (multi threading)</w:t>
+      </w:r>
+    </w:p>
     <w:sectPr>
+      <w:type w:val="nextPage"/>
       <w:pgSz w:w="12240" w:h="15840"/>
-      <w:pgMar w:top="1440" w:right="1800" w:bottom="1440" w:left="1800" w:header="720" w:footer="720" w:gutter="0"/>
-      <w:cols w:space="720"/>
-      <w:docGrid w:linePitch="360"/>
+      <w:pgMar w:left="1800" w:right="1800" w:header="0" w:top="1440" w:footer="0" w:bottom="1440" w:gutter="0"/>
+      <w:pgNumType w:fmt="decimal"/>
+      <w:formProt w:val="false"/>
+      <w:textDirection w:val="lrTb"/>
+      <w:docGrid w:type="default" w:linePitch="360" w:charSpace="4294961151"/>
     </w:sectPr>
   </w:body>
 </w:document>
 </file>
 
 <file path=word/numbering.xml><?xml version="1.0" encoding="utf-8"?>
-<w:numbering xmlns:wpc="http://schemas.microsoft.com/office/word/2010/wordprocessingCanvas" xmlns:mo="http://schemas.microsoft.com/office/mac/office/2008/main" xmlns:mc="http://schemas.openxmlformats.org/markup-compatibility/2006" xmlns:mv="urn:schemas-microsoft-com:mac:vml" xmlns:o="urn:schemas-microsoft-com:office:office" xmlns:r="http://schemas.openxmlformats.org/officeDocument/2006/relationships" xmlns:m="http://schemas.openxmlformats.org/officeDocument/2006/math" xmlns:v="urn:schemas-microsoft-com:vml" xmlns:wp14="http://schemas.microsoft.com/office/word/2010/wordprocessingDrawing" xmlns:wp="http://schemas.openxmlformats.org/drawingml/2006/wordprocessingDrawing" xmlns:w10="urn:schemas-microsoft-com:office:word" xmlns:w="http://schemas.openxmlformats.org/wordprocessingml/2006/main" xmlns:w14="http://schemas.microsoft.com/office/word/2010/wordml" xmlns:w15="http://schemas.microsoft.com/office/word/2012/wordml" xmlns:wpg="http://schemas.microsoft.com/office/word/2010/wordprocessingGroup" xmlns:wpi="http://schemas.microsoft.com/office/word/2010/wordprocessingInk" xmlns:wne="http://schemas.microsoft.com/office/word/2006/wordml" xmlns:wps="http://schemas.microsoft.com/office/word/2010/wordprocessingShape" mc:Ignorable="w14 w15 wp14">
-  <w:abstractNum w:abstractNumId="0">
-    <w:nsid w:val="21F72E32"/>
-    <w:multiLevelType w:val="multilevel"/>
-    <w:tmpl w:val="04090021"/>
+<w:numbering xmlns:w="http://schemas.openxmlformats.org/wordprocessingml/2006/main" xmlns:o="urn:schemas-microsoft-com:office:office" xmlns:r="http://schemas.openxmlformats.org/officeDocument/2006/relationships" xmlns:v="urn:schemas-microsoft-com:vml">
+  <w:abstractNum w:abstractNumId="1">
     <w:lvl w:ilvl="0">
       <w:start w:val="1"/>
       <w:numFmt w:val="bullet"/>
@@ -522,7 +1546,7 @@
         <w:ind w:left="360" w:hanging="360"/>
       </w:pPr>
       <w:rPr>
-        <w:rFonts w:ascii="Wingdings" w:hAnsi="Wingdings" w:hint="default"/>
+        <w:rFonts w:ascii="Wingdings" w:hAnsi="Wingdings" w:cs="Wingdings" w:hint="default"/>
       </w:rPr>
     </w:lvl>
     <w:lvl w:ilvl="1">
@@ -534,7 +1558,7 @@
         <w:ind w:left="720" w:hanging="360"/>
       </w:pPr>
       <w:rPr>
-        <w:rFonts w:ascii="Wingdings" w:hAnsi="Wingdings" w:hint="default"/>
+        <w:rFonts w:ascii="Wingdings" w:hAnsi="Wingdings" w:cs="Wingdings" w:hint="default"/>
       </w:rPr>
     </w:lvl>
     <w:lvl w:ilvl="2">
@@ -546,7 +1570,7 @@
         <w:ind w:left="1080" w:hanging="360"/>
       </w:pPr>
       <w:rPr>
-        <w:rFonts w:ascii="Wingdings" w:hAnsi="Wingdings" w:hint="default"/>
+        <w:rFonts w:ascii="Wingdings" w:hAnsi="Wingdings" w:cs="Wingdings" w:hint="default"/>
       </w:rPr>
     </w:lvl>
     <w:lvl w:ilvl="3">
@@ -558,7 +1582,7 @@
         <w:ind w:left="1440" w:hanging="360"/>
       </w:pPr>
       <w:rPr>
-        <w:rFonts w:ascii="Symbol" w:hAnsi="Symbol" w:hint="default"/>
+        <w:rFonts w:ascii="Symbol" w:hAnsi="Symbol" w:cs="Symbol" w:hint="default"/>
       </w:rPr>
     </w:lvl>
     <w:lvl w:ilvl="4">
@@ -570,7 +1594,7 @@
         <w:ind w:left="1800" w:hanging="360"/>
       </w:pPr>
       <w:rPr>
-        <w:rFonts w:ascii="Symbol" w:hAnsi="Symbol" w:hint="default"/>
+        <w:rFonts w:ascii="Symbol" w:hAnsi="Symbol" w:cs="Symbol" w:hint="default"/>
       </w:rPr>
     </w:lvl>
     <w:lvl w:ilvl="5">
@@ -582,7 +1606,7 @@
         <w:ind w:left="2160" w:hanging="360"/>
       </w:pPr>
       <w:rPr>
-        <w:rFonts w:ascii="Wingdings" w:hAnsi="Wingdings" w:hint="default"/>
+        <w:rFonts w:ascii="Wingdings" w:hAnsi="Wingdings" w:cs="Wingdings" w:hint="default"/>
       </w:rPr>
     </w:lvl>
     <w:lvl w:ilvl="6">
@@ -594,7 +1618,7 @@
         <w:ind w:left="2520" w:hanging="360"/>
       </w:pPr>
       <w:rPr>
-        <w:rFonts w:ascii="Wingdings" w:hAnsi="Wingdings" w:hint="default"/>
+        <w:rFonts w:ascii="Wingdings" w:hAnsi="Wingdings" w:cs="Wingdings" w:hint="default"/>
       </w:rPr>
     </w:lvl>
     <w:lvl w:ilvl="7">
@@ -606,7 +1630,7 @@
         <w:ind w:left="2880" w:hanging="360"/>
       </w:pPr>
       <w:rPr>
-        <w:rFonts w:ascii="Symbol" w:hAnsi="Symbol" w:hint="default"/>
+        <w:rFonts w:ascii="Symbol" w:hAnsi="Symbol" w:cs="Symbol" w:hint="default"/>
       </w:rPr>
     </w:lvl>
     <w:lvl w:ilvl="8">
@@ -618,156 +1642,164 @@
         <w:ind w:left="3240" w:hanging="360"/>
       </w:pPr>
       <w:rPr>
-        <w:rFonts w:ascii="Symbol" w:hAnsi="Symbol" w:hint="default"/>
+        <w:rFonts w:ascii="Symbol" w:hAnsi="Symbol" w:cs="Symbol" w:hint="default"/>
       </w:rPr>
     </w:lvl>
   </w:abstractNum>
-  <w:abstractNum w:abstractNumId="1">
-    <w:nsid w:val="63A030D2"/>
-    <w:multiLevelType w:val="hybridMultilevel"/>
-    <w:tmpl w:val="8FA2D3B4"/>
-    <w:lvl w:ilvl="0" w:tplc="12E8C606">
+  <w:abstractNum w:abstractNumId="2">
+    <w:lvl w:ilvl="0">
       <w:start w:val="1"/>
-      <w:numFmt w:val="bullet"/>
-      <w:lvlText w:val="-"/>
+      <w:numFmt w:val="none"/>
+      <w:suff w:val="nothing"/>
+      <w:lvlText w:val=""/>
       <w:lvlJc w:val="left"/>
       <w:pPr>
-        <w:ind w:left="720" w:hanging="360"/>
-      </w:pPr>
-      <w:rPr>
-        <w:rFonts w:ascii="Cambria" w:eastAsiaTheme="minorEastAsia" w:hAnsi="Cambria" w:cstheme="minorBidi" w:hint="default"/>
-      </w:rPr>
+        <w:tabs>
+          <w:tab w:val="num" w:pos="432"/>
+        </w:tabs>
+        <w:ind w:left="432" w:hanging="432"/>
+      </w:pPr>
     </w:lvl>
-    <w:lvl w:ilvl="1" w:tplc="04090003" w:tentative="1">
+    <w:lvl w:ilvl="1">
       <w:start w:val="1"/>
-      <w:numFmt w:val="bullet"/>
-      <w:lvlText w:val="o"/>
+      <w:numFmt w:val="none"/>
+      <w:suff w:val="nothing"/>
+      <w:lvlText w:val=""/>
       <w:lvlJc w:val="left"/>
       <w:pPr>
-        <w:ind w:left="1440" w:hanging="360"/>
-      </w:pPr>
-      <w:rPr>
-        <w:rFonts w:ascii="Courier New" w:hAnsi="Courier New" w:hint="default"/>
-      </w:rPr>
+        <w:tabs>
+          <w:tab w:val="num" w:pos="576"/>
+        </w:tabs>
+        <w:ind w:left="576" w:hanging="576"/>
+      </w:pPr>
     </w:lvl>
-    <w:lvl w:ilvl="2" w:tplc="04090005" w:tentative="1">
+    <w:lvl w:ilvl="2">
       <w:start w:val="1"/>
-      <w:numFmt w:val="bullet"/>
-      <w:lvlText w:val=""/>
+      <w:numFmt w:val="none"/>
+      <w:suff w:val="nothing"/>
+      <w:lvlText w:val=""/>
       <w:lvlJc w:val="left"/>
       <w:pPr>
-        <w:ind w:left="2160" w:hanging="360"/>
-      </w:pPr>
-      <w:rPr>
-        <w:rFonts w:ascii="Wingdings" w:hAnsi="Wingdings" w:hint="default"/>
-      </w:rPr>
+        <w:tabs>
+          <w:tab w:val="num" w:pos="720"/>
+        </w:tabs>
+        <w:ind w:left="720" w:hanging="720"/>
+      </w:pPr>
     </w:lvl>
-    <w:lvl w:ilvl="3" w:tplc="04090001" w:tentative="1">
+    <w:lvl w:ilvl="3">
       <w:start w:val="1"/>
-      <w:numFmt w:val="bullet"/>
-      <w:lvlText w:val=""/>
+      <w:numFmt w:val="none"/>
+      <w:suff w:val="nothing"/>
+      <w:lvlText w:val=""/>
       <w:lvlJc w:val="left"/>
       <w:pPr>
-        <w:ind w:left="2880" w:hanging="360"/>
-      </w:pPr>
-      <w:rPr>
-        <w:rFonts w:ascii="Symbol" w:hAnsi="Symbol" w:hint="default"/>
-      </w:rPr>
+        <w:tabs>
+          <w:tab w:val="num" w:pos="864"/>
+        </w:tabs>
+        <w:ind w:left="864" w:hanging="864"/>
+      </w:pPr>
     </w:lvl>
-    <w:lvl w:ilvl="4" w:tplc="04090003" w:tentative="1">
+    <w:lvl w:ilvl="4">
       <w:start w:val="1"/>
-      <w:numFmt w:val="bullet"/>
-      <w:lvlText w:val="o"/>
+      <w:numFmt w:val="none"/>
+      <w:suff w:val="nothing"/>
+      <w:lvlText w:val=""/>
       <w:lvlJc w:val="left"/>
       <w:pPr>
-        <w:ind w:left="3600" w:hanging="360"/>
-      </w:pPr>
-      <w:rPr>
-        <w:rFonts w:ascii="Courier New" w:hAnsi="Courier New" w:hint="default"/>
-      </w:rPr>
+        <w:tabs>
+          <w:tab w:val="num" w:pos="1008"/>
+        </w:tabs>
+        <w:ind w:left="1008" w:hanging="1008"/>
+      </w:pPr>
     </w:lvl>
-    <w:lvl w:ilvl="5" w:tplc="04090005" w:tentative="1">
+    <w:lvl w:ilvl="5">
       <w:start w:val="1"/>
-      <w:numFmt w:val="bullet"/>
-      <w:lvlText w:val=""/>
+      <w:numFmt w:val="none"/>
+      <w:suff w:val="nothing"/>
+      <w:lvlText w:val=""/>
       <w:lvlJc w:val="left"/>
       <w:pPr>
-        <w:ind w:left="4320" w:hanging="360"/>
-      </w:pPr>
-      <w:rPr>
-        <w:rFonts w:ascii="Wingdings" w:hAnsi="Wingdings" w:hint="default"/>
-      </w:rPr>
+        <w:tabs>
+          <w:tab w:val="num" w:pos="1152"/>
+        </w:tabs>
+        <w:ind w:left="1152" w:hanging="1152"/>
+      </w:pPr>
     </w:lvl>
-    <w:lvl w:ilvl="6" w:tplc="04090001" w:tentative="1">
+    <w:lvl w:ilvl="6">
       <w:start w:val="1"/>
-      <w:numFmt w:val="bullet"/>
-      <w:lvlText w:val=""/>
+      <w:numFmt w:val="none"/>
+      <w:suff w:val="nothing"/>
+      <w:lvlText w:val=""/>
       <w:lvlJc w:val="left"/>
       <w:pPr>
-        <w:ind w:left="5040" w:hanging="360"/>
-      </w:pPr>
-      <w:rPr>
-        <w:rFonts w:ascii="Symbol" w:hAnsi="Symbol" w:hint="default"/>
-      </w:rPr>
+        <w:tabs>
+          <w:tab w:val="num" w:pos="1296"/>
+        </w:tabs>
+        <w:ind w:left="1296" w:hanging="1296"/>
+      </w:pPr>
     </w:lvl>
-    <w:lvl w:ilvl="7" w:tplc="04090003" w:tentative="1">
+    <w:lvl w:ilvl="7">
       <w:start w:val="1"/>
-      <w:numFmt w:val="bullet"/>
-      <w:lvlText w:val="o"/>
+      <w:numFmt w:val="none"/>
+      <w:suff w:val="nothing"/>
+      <w:lvlText w:val=""/>
       <w:lvlJc w:val="left"/>
       <w:pPr>
-        <w:ind w:left="5760" w:hanging="360"/>
-      </w:pPr>
-      <w:rPr>
-        <w:rFonts w:ascii="Courier New" w:hAnsi="Courier New" w:hint="default"/>
-      </w:rPr>
+        <w:tabs>
+          <w:tab w:val="num" w:pos="1440"/>
+        </w:tabs>
+        <w:ind w:left="1440" w:hanging="1440"/>
+      </w:pPr>
     </w:lvl>
-    <w:lvl w:ilvl="8" w:tplc="04090005" w:tentative="1">
+    <w:lvl w:ilvl="8">
       <w:start w:val="1"/>
-      <w:numFmt w:val="bullet"/>
-      <w:lvlText w:val=""/>
+      <w:numFmt w:val="none"/>
+      <w:suff w:val="nothing"/>
+      <w:lvlText w:val=""/>
       <w:lvlJc w:val="left"/>
       <w:pPr>
-        <w:ind w:left="6480" w:hanging="360"/>
-      </w:pPr>
-      <w:rPr>
-        <w:rFonts w:ascii="Wingdings" w:hAnsi="Wingdings" w:hint="default"/>
-      </w:rPr>
+        <w:tabs>
+          <w:tab w:val="num" w:pos="1584"/>
+        </w:tabs>
+        <w:ind w:left="1584" w:hanging="1584"/>
+      </w:pPr>
     </w:lvl>
   </w:abstractNum>
   <w:num w:numId="1">
     <w:abstractNumId w:val="1"/>
   </w:num>
   <w:num w:numId="2">
-    <w:abstractNumId w:val="0"/>
+    <w:abstractNumId w:val="2"/>
   </w:num>
 </w:numbering>
 </file>
 
 <file path=word/styles.xml><?xml version="1.0" encoding="utf-8"?>
-<w:styles xmlns:mc="http://schemas.openxmlformats.org/markup-compatibility/2006" xmlns:r="http://schemas.openxmlformats.org/officeDocument/2006/relationships" xmlns:w="http://schemas.openxmlformats.org/wordprocessingml/2006/main" xmlns:w14="http://schemas.microsoft.com/office/word/2010/wordml" xmlns:w15="http://schemas.microsoft.com/office/word/2012/wordml" mc:Ignorable="w14 w15">
+<w:styles xmlns:w="http://schemas.openxmlformats.org/wordprocessingml/2006/main" xmlns:w14="http://schemas.microsoft.com/office/word/2010/wordml" xmlns:mc="http://schemas.openxmlformats.org/markup-compatibility/2006" mc:Ignorable="w14">
   <w:docDefaults>
     <w:rPrDefault>
       <w:rPr>
-        <w:rFonts w:asciiTheme="minorHAnsi" w:eastAsiaTheme="minorEastAsia" w:hAnsiTheme="minorHAnsi" w:cstheme="minorBidi"/>
+        <w:rFonts w:ascii="Cambria" w:hAnsi="Cambria" w:eastAsia="ＭＳ 明朝" w:cs="" w:asciiTheme="minorHAnsi" w:cstheme="minorBidi" w:eastAsiaTheme="minorEastAsia" w:hAnsiTheme="minorHAnsi"/>
         <w:sz w:val="24"/>
         <w:szCs w:val="24"/>
         <w:lang w:val="en-US" w:eastAsia="en-US" w:bidi="ar-SA"/>
       </w:rPr>
     </w:rPrDefault>
-    <w:pPrDefault/>
+    <w:pPrDefault>
+      <w:pPr/>
+    </w:pPrDefault>
   </w:docDefaults>
   <w:latentStyles w:defLockedState="0" w:defUIPriority="99" w:defSemiHidden="0" w:defUnhideWhenUsed="0" w:defQFormat="0" w:count="382">
     <w:lsdException w:name="Normal" w:uiPriority="0" w:qFormat="1"/>
     <w:lsdException w:name="heading 1" w:uiPriority="9" w:qFormat="1"/>
-    <w:lsdException w:name="heading 2" w:semiHidden="1" w:uiPriority="9" w:unhideWhenUsed="1" w:qFormat="1"/>
-    <w:lsdException w:name="heading 3" w:semiHidden="1" w:uiPriority="9" w:unhideWhenUsed="1" w:qFormat="1"/>
-    <w:lsdException w:name="heading 4" w:semiHidden="1" w:uiPriority="9" w:unhideWhenUsed="1" w:qFormat="1"/>
-    <w:lsdException w:name="heading 5" w:semiHidden="1" w:uiPriority="9" w:unhideWhenUsed="1" w:qFormat="1"/>
-    <w:lsdException w:name="heading 6" w:semiHidden="1" w:uiPriority="9" w:unhideWhenUsed="1" w:qFormat="1"/>
-    <w:lsdException w:name="heading 7" w:semiHidden="1" w:uiPriority="9" w:unhideWhenUsed="1" w:qFormat="1"/>
-    <w:lsdException w:name="heading 8" w:semiHidden="1" w:uiPriority="9" w:unhideWhenUsed="1" w:qFormat="1"/>
-    <w:lsdException w:name="heading 9" w:semiHidden="1" w:uiPriority="9" w:unhideWhenUsed="1" w:qFormat="1"/>
+    <w:lsdException w:name="heading 2" w:uiPriority="9" w:semiHidden="1" w:unhideWhenUsed="1" w:qFormat="1"/>
+    <w:lsdException w:name="heading 3" w:uiPriority="9" w:semiHidden="1" w:unhideWhenUsed="1" w:qFormat="1"/>
+    <w:lsdException w:name="heading 4" w:uiPriority="9" w:semiHidden="1" w:unhideWhenUsed="1" w:qFormat="1"/>
+    <w:lsdException w:name="heading 5" w:uiPriority="9" w:semiHidden="1" w:unhideWhenUsed="1" w:qFormat="1"/>
+    <w:lsdException w:name="heading 6" w:uiPriority="9" w:semiHidden="1" w:unhideWhenUsed="1" w:qFormat="1"/>
+    <w:lsdException w:name="heading 7" w:uiPriority="9" w:semiHidden="1" w:unhideWhenUsed="1" w:qFormat="1"/>
+    <w:lsdException w:name="heading 8" w:uiPriority="9" w:semiHidden="1" w:unhideWhenUsed="1" w:qFormat="1"/>
+    <w:lsdException w:name="heading 9" w:uiPriority="9" w:semiHidden="1" w:unhideWhenUsed="1" w:qFormat="1"/>
     <w:lsdException w:name="index 1" w:semiHidden="1" w:unhideWhenUsed="1"/>
     <w:lsdException w:name="index 2" w:semiHidden="1" w:unhideWhenUsed="1"/>
     <w:lsdException w:name="index 3" w:semiHidden="1" w:unhideWhenUsed="1"/>
@@ -777,22 +1809,22 @@
     <w:lsdException w:name="index 7" w:semiHidden="1" w:unhideWhenUsed="1"/>
     <w:lsdException w:name="index 8" w:semiHidden="1" w:unhideWhenUsed="1"/>
     <w:lsdException w:name="index 9" w:semiHidden="1" w:unhideWhenUsed="1"/>
-    <w:lsdException w:name="toc 1" w:semiHidden="1" w:uiPriority="39" w:unhideWhenUsed="1"/>
-    <w:lsdException w:name="toc 2" w:semiHidden="1" w:uiPriority="39" w:unhideWhenUsed="1"/>
-    <w:lsdException w:name="toc 3" w:semiHidden="1" w:uiPriority="39" w:unhideWhenUsed="1"/>
-    <w:lsdException w:name="toc 4" w:semiHidden="1" w:uiPriority="39" w:unhideWhenUsed="1"/>
-    <w:lsdException w:name="toc 5" w:semiHidden="1" w:uiPriority="39" w:unhideWhenUsed="1"/>
-    <w:lsdException w:name="toc 6" w:semiHidden="1" w:uiPriority="39" w:unhideWhenUsed="1"/>
-    <w:lsdException w:name="toc 7" w:semiHidden="1" w:uiPriority="39" w:unhideWhenUsed="1"/>
-    <w:lsdException w:name="toc 8" w:semiHidden="1" w:uiPriority="39" w:unhideWhenUsed="1"/>
-    <w:lsdException w:name="toc 9" w:semiHidden="1" w:uiPriority="39" w:unhideWhenUsed="1"/>
+    <w:lsdException w:name="toc 1" w:uiPriority="39" w:semiHidden="1" w:unhideWhenUsed="1"/>
+    <w:lsdException w:name="toc 2" w:uiPriority="39" w:semiHidden="1" w:unhideWhenUsed="1"/>
+    <w:lsdException w:name="toc 3" w:uiPriority="39" w:semiHidden="1" w:unhideWhenUsed="1"/>
+    <w:lsdException w:name="toc 4" w:uiPriority="39" w:semiHidden="1" w:unhideWhenUsed="1"/>
+    <w:lsdException w:name="toc 5" w:uiPriority="39" w:semiHidden="1" w:unhideWhenUsed="1"/>
+    <w:lsdException w:name="toc 6" w:uiPriority="39" w:semiHidden="1" w:unhideWhenUsed="1"/>
+    <w:lsdException w:name="toc 7" w:uiPriority="39" w:semiHidden="1" w:unhideWhenUsed="1"/>
+    <w:lsdException w:name="toc 8" w:uiPriority="39" w:semiHidden="1" w:unhideWhenUsed="1"/>
+    <w:lsdException w:name="toc 9" w:uiPriority="39" w:semiHidden="1" w:unhideWhenUsed="1"/>
     <w:lsdException w:name="Normal Indent" w:semiHidden="1" w:unhideWhenUsed="1"/>
     <w:lsdException w:name="footnote text" w:semiHidden="1" w:unhideWhenUsed="1"/>
     <w:lsdException w:name="annotation text" w:semiHidden="1" w:unhideWhenUsed="1"/>
     <w:lsdException w:name="header" w:semiHidden="1" w:unhideWhenUsed="1"/>
     <w:lsdException w:name="footer" w:semiHidden="1" w:unhideWhenUsed="1"/>
     <w:lsdException w:name="index heading" w:semiHidden="1" w:unhideWhenUsed="1"/>
-    <w:lsdException w:name="caption" w:semiHidden="1" w:uiPriority="35" w:unhideWhenUsed="1" w:qFormat="1"/>
+    <w:lsdException w:name="caption" w:uiPriority="35" w:semiHidden="1" w:unhideWhenUsed="1" w:qFormat="1"/>
     <w:lsdException w:name="table of figures" w:semiHidden="1" w:unhideWhenUsed="1"/>
     <w:lsdException w:name="envelope address" w:semiHidden="1" w:unhideWhenUsed="1"/>
     <w:lsdException w:name="envelope return" w:semiHidden="1" w:unhideWhenUsed="1"/>
@@ -823,7 +1855,7 @@
     <w:lsdException w:name="Title" w:uiPriority="10" w:qFormat="1"/>
     <w:lsdException w:name="Closing" w:semiHidden="1" w:unhideWhenUsed="1"/>
     <w:lsdException w:name="Signature" w:semiHidden="1" w:unhideWhenUsed="1"/>
-    <w:lsdException w:name="Default Paragraph Font" w:semiHidden="1" w:uiPriority="1" w:unhideWhenUsed="1"/>
+    <w:lsdException w:name="Default Paragraph Font" w:uiPriority="1" w:semiHidden="1" w:unhideWhenUsed="1"/>
     <w:lsdException w:name="Body Text" w:semiHidden="1" w:unhideWhenUsed="1"/>
     <w:lsdException w:name="Body Text Indent" w:semiHidden="1" w:unhideWhenUsed="1"/>
     <w:lsdException w:name="List Continue" w:semiHidden="1" w:unhideWhenUsed="1"/>
@@ -1023,8 +2055,8 @@
     <w:lsdException w:name="Subtle Reference" w:uiPriority="31" w:qFormat="1"/>
     <w:lsdException w:name="Intense Reference" w:uiPriority="32" w:qFormat="1"/>
     <w:lsdException w:name="Book Title" w:uiPriority="33" w:qFormat="1"/>
-    <w:lsdException w:name="Bibliography" w:semiHidden="1" w:uiPriority="37" w:unhideWhenUsed="1"/>
-    <w:lsdException w:name="TOC Heading" w:semiHidden="1" w:uiPriority="39" w:unhideWhenUsed="1" w:qFormat="1"/>
+    <w:lsdException w:name="Bibliography" w:uiPriority="37" w:semiHidden="1" w:unhideWhenUsed="1"/>
+    <w:lsdException w:name="TOC Heading" w:uiPriority="39" w:semiHidden="1" w:unhideWhenUsed="1" w:qFormat="1"/>
     <w:lsdException w:name="Grid Table 4" w:uiPriority="49"/>
     <w:lsdException w:name="Grid Table 5 Dark" w:uiPriority="50"/>
     <w:lsdException w:name="Grid Table 6 Colorful" w:uiPriority="51"/>
@@ -1123,15 +2155,114 @@
     <w:lsdException w:name="Mention" w:semiHidden="1" w:unhideWhenUsed="1"/>
     <w:lsdException w:name="Smart Hyperlink" w:semiHidden="1" w:unhideWhenUsed="1"/>
   </w:latentStyles>
-  <w:style w:type="paragraph" w:default="1" w:styleId="Normal">
+  <w:style w:type="paragraph" w:styleId="Normal" w:default="1">
     <w:name w:val="Normal"/>
     <w:qFormat/>
+    <w:pPr>
+      <w:widowControl/>
+      <w:bidi w:val="0"/>
+      <w:jc w:val="left"/>
+    </w:pPr>
+    <w:rPr>
+      <w:rFonts w:ascii="Cambria" w:hAnsi="Cambria" w:eastAsia="ＭＳ 明朝" w:cs="" w:asciiTheme="minorHAnsi" w:cstheme="minorBidi" w:eastAsiaTheme="minorEastAsia" w:hAnsiTheme="minorHAnsi"/>
+      <w:color w:val="auto"/>
+      <w:sz w:val="24"/>
+      <w:szCs w:val="24"/>
+      <w:lang w:val="en-US" w:eastAsia="en-US" w:bidi="ar-SA"/>
+    </w:rPr>
   </w:style>
-  <w:style w:type="character" w:default="1" w:styleId="DefaultParagraphFont">
+  <w:style w:type="character" w:styleId="DefaultParagraphFont" w:default="1">
     <w:name w:val="Default Paragraph Font"/>
     <w:uiPriority w:val="1"/>
     <w:semiHidden/>
     <w:unhideWhenUsed/>
+    <w:qFormat/>
+    <w:rPr/>
+  </w:style>
+  <w:style w:type="character" w:styleId="ListLabel1">
+    <w:name w:val="ListLabel 1"/>
+    <w:qFormat/>
+    <w:rPr>
+      <w:rFonts w:eastAsia="ＭＳ 明朝" w:cs=""/>
+    </w:rPr>
+  </w:style>
+  <w:style w:type="paragraph" w:styleId="Heading">
+    <w:name w:val="Heading"/>
+    <w:basedOn w:val="Normal"/>
+    <w:next w:val="TextBody"/>
+    <w:qFormat/>
+    <w:pPr>
+      <w:keepNext/>
+      <w:spacing w:before="240" w:after="120"/>
+    </w:pPr>
+    <w:rPr>
+      <w:rFonts w:ascii="Liberation Sans" w:hAnsi="Liberation Sans" w:eastAsia="Microsoft YaHei" w:cs="Arial"/>
+      <w:sz w:val="28"/>
+      <w:szCs w:val="28"/>
+    </w:rPr>
+  </w:style>
+  <w:style w:type="paragraph" w:styleId="TextBody">
+    <w:name w:val="Body Text"/>
+    <w:basedOn w:val="Normal"/>
+    <w:pPr>
+      <w:spacing w:lineRule="auto" w:line="288" w:before="0" w:after="140"/>
+    </w:pPr>
+    <w:rPr/>
+  </w:style>
+  <w:style w:type="paragraph" w:styleId="List">
+    <w:name w:val="List"/>
+    <w:basedOn w:val="TextBody"/>
+    <w:pPr/>
+    <w:rPr>
+      <w:rFonts w:cs="Arial"/>
+    </w:rPr>
+  </w:style>
+  <w:style w:type="paragraph" w:styleId="Caption">
+    <w:name w:val="Caption"/>
+    <w:basedOn w:val="Normal"/>
+    <w:qFormat/>
+    <w:pPr>
+      <w:suppressLineNumbers/>
+      <w:spacing w:before="120" w:after="120"/>
+    </w:pPr>
+    <w:rPr>
+      <w:rFonts w:cs="Arial"/>
+      <w:i/>
+      <w:iCs/>
+      <w:sz w:val="24"/>
+      <w:szCs w:val="24"/>
+    </w:rPr>
+  </w:style>
+  <w:style w:type="paragraph" w:styleId="Index">
+    <w:name w:val="Index"/>
+    <w:basedOn w:val="Normal"/>
+    <w:qFormat/>
+    <w:pPr>
+      <w:suppressLineNumbers/>
+    </w:pPr>
+    <w:rPr>
+      <w:rFonts w:cs="Arial"/>
+    </w:rPr>
+  </w:style>
+  <w:style w:type="paragraph" w:styleId="ListParagraph">
+    <w:name w:val="List Paragraph"/>
+    <w:basedOn w:val="Normal"/>
+    <w:uiPriority w:val="34"/>
+    <w:qFormat/>
+    <w:rsid w:val="00c820ab"/>
+    <w:pPr>
+      <w:spacing w:before="0" w:after="0"/>
+      <w:ind w:left="720" w:hanging="0"/>
+      <w:contextualSpacing/>
+    </w:pPr>
+    <w:rPr/>
+  </w:style>
+  <w:style w:type="numbering" w:styleId="NoList" w:default="1">
+    <w:name w:val="No List"/>
+    <w:uiPriority w:val="99"/>
+    <w:semiHidden/>
+    <w:unhideWhenUsed/>
+    <w:qFormat/>
   </w:style>
   <w:style w:type="table" w:default="1" w:styleId="TableNormal">
     <w:name w:val="Normal Table"/>
@@ -1147,23 +2278,6 @@
         <w:right w:w="108" w:type="dxa"/>
       </w:tblCellMar>
     </w:tblPr>
-  </w:style>
-  <w:style w:type="numbering" w:default="1" w:styleId="NoList">
-    <w:name w:val="No List"/>
-    <w:uiPriority w:val="99"/>
-    <w:semiHidden/>
-    <w:unhideWhenUsed/>
-  </w:style>
-  <w:style w:type="paragraph" w:styleId="ListParagraph">
-    <w:name w:val="List Paragraph"/>
-    <w:basedOn w:val="Normal"/>
-    <w:uiPriority w:val="34"/>
-    <w:qFormat/>
-    <w:rsid w:val="00C820AB"/>
-    <w:pPr>
-      <w:ind w:left="720"/>
-      <w:contextualSpacing/>
-    </w:pPr>
   </w:style>
 </w:styles>
 </file>

</xml_diff>